<commit_message>
Design frmPOS và frmMenu  <Thanh>
</commit_message>
<xml_diff>
--- a/BaoCao_DuAn/Nhom1_PRO131_QLCaFe_ProjectDocument.docx
+++ b/BaoCao_DuAn/Nhom1_PRO131_QLCaFe_ProjectDocument.docx
@@ -10182,6 +10182,12 @@
             <w:insideH w:val="single" w:color="auto" w:sz="4" w:space="0"/>
             <w:insideV w:val="single" w:color="auto" w:sz="4" w:space="0"/>
           </w:tblBorders>
+          <w:tblCellMar>
+            <w:top w:w="0" w:type="dxa"/>
+            <w:left w:w="108" w:type="dxa"/>
+            <w:bottom w:w="0" w:type="dxa"/>
+            <w:right w:w="108" w:type="dxa"/>
+          </w:tblCellMar>
         </w:tblPrEx>
         <w:tc>
           <w:tcPr>
@@ -11729,7 +11735,7 @@
           <wp:inline distT="0" distB="0" distL="114300" distR="114300">
             <wp:extent cx="5934075" cy="1383030"/>
             <wp:effectExtent l="0" t="0" r="9525" b="3810"/>
-            <wp:docPr id="5" name="Picture 5" descr="SoDoLienKet"/>
+            <wp:docPr id="2" name="Picture 2" descr="SoDoLienKet"/>
             <wp:cNvGraphicFramePr>
               <a:graphicFrameLocks xmlns:a="http://schemas.openxmlformats.org/drawingml/2006/main" noChangeAspect="1"/>
             </wp:cNvGraphicFramePr>
@@ -11737,7 +11743,7 @@
               <a:graphicData uri="http://schemas.openxmlformats.org/drawingml/2006/picture">
                 <pic:pic xmlns:pic="http://schemas.openxmlformats.org/drawingml/2006/picture">
                   <pic:nvPicPr>
-                    <pic:cNvPr id="5" name="Picture 5" descr="SoDoLienKet"/>
+                    <pic:cNvPr id="2" name="Picture 2" descr="SoDoLienKet"/>
                     <pic:cNvPicPr>
                       <a:picLocks noChangeAspect="1"/>
                     </pic:cNvPicPr>
@@ -11803,6 +11809,8 @@
         </w:rPr>
         <w:t>Giao diện:</w:t>
       </w:r>
+      <w:bookmarkStart w:id="62" w:name="_GoBack"/>
+      <w:bookmarkEnd w:id="62"/>
     </w:p>
     <w:p>
       <w:pPr>
@@ -11821,9 +11829,9 @@
         </w:rPr>
         <w:drawing>
           <wp:inline distT="0" distB="0" distL="114300" distR="114300">
-            <wp:extent cx="4487545" cy="3994785"/>
-            <wp:effectExtent l="0" t="0" r="8255" b="13335"/>
-            <wp:docPr id="3" name="Picture 3" descr="frmMainQLCF"/>
+            <wp:extent cx="5941695" cy="5288915"/>
+            <wp:effectExtent l="0" t="0" r="1905" b="14605"/>
+            <wp:docPr id="1" name="Picture 1" descr="frmMainQLCF"/>
             <wp:cNvGraphicFramePr>
               <a:graphicFrameLocks xmlns:a="http://schemas.openxmlformats.org/drawingml/2006/main" noChangeAspect="1"/>
             </wp:cNvGraphicFramePr>
@@ -11831,7 +11839,7 @@
               <a:graphicData uri="http://schemas.openxmlformats.org/drawingml/2006/picture">
                 <pic:pic xmlns:pic="http://schemas.openxmlformats.org/drawingml/2006/picture">
                   <pic:nvPicPr>
-                    <pic:cNvPr id="3" name="Picture 3" descr="frmMainQLCF"/>
+                    <pic:cNvPr id="1" name="Picture 1" descr="frmMainQLCF"/>
                     <pic:cNvPicPr>
                       <a:picLocks noChangeAspect="1"/>
                     </pic:cNvPicPr>
@@ -11845,7 +11853,7 @@
                   <pic:spPr>
                     <a:xfrm>
                       <a:off x="0" y="0"/>
-                      <a:ext cx="4487545" cy="3994785"/>
+                      <a:ext cx="5941695" cy="5288915"/>
                     </a:xfrm>
                     <a:prstGeom prst="rect">
                       <a:avLst/>
@@ -12170,18 +12178,20 @@
             <w:pPr>
               <w:bidi w:val="0"/>
               <w:rPr>
-                <w:sz w:val="24"/>
-                <w:szCs w:val="24"/>
-              </w:rPr>
-            </w:pPr>
-            <w:r>
-              <w:rPr>
                 <w:rFonts w:hint="default"/>
                 <w:sz w:val="24"/>
                 <w:szCs w:val="24"/>
                 <w:lang w:val="en-US"/>
               </w:rPr>
-              <w:t>Menu</w:t>
+            </w:pPr>
+            <w:r>
+              <w:rPr>
+                <w:rFonts w:hint="default"/>
+                <w:sz w:val="24"/>
+                <w:szCs w:val="24"/>
+                <w:lang w:val="en-US"/>
+              </w:rPr>
+              <w:t>POS</w:t>
             </w:r>
           </w:p>
         </w:tc>
@@ -12243,7 +12253,7 @@
                 <w:szCs w:val="24"/>
                 <w:lang w:val="en-US"/>
               </w:rPr>
-              <w:t>menu món</w:t>
+              <w:t>sách bàn và món</w:t>
             </w:r>
           </w:p>
         </w:tc>
@@ -13065,6 +13075,15 @@
                 <w:lang w:val="en-US"/>
               </w:rPr>
             </w:pPr>
+            <w:r>
+              <w:rPr>
+                <w:rFonts w:hint="default"/>
+                <w:sz w:val="24"/>
+                <w:szCs w:val="24"/>
+                <w:lang w:val="en-US"/>
+              </w:rPr>
+              <w:t>Hiển thị thanh toán theo từng bàn</w:t>
+            </w:r>
           </w:p>
         </w:tc>
       </w:tr>
@@ -15402,6 +15421,14 @@
       </w:tr>
       <w:tr>
         <w:tblPrEx>
+          <w:tblBorders>
+            <w:top w:val="single" w:color="auto" w:sz="4" w:space="0"/>
+            <w:left w:val="single" w:color="auto" w:sz="4" w:space="0"/>
+            <w:bottom w:val="single" w:color="auto" w:sz="4" w:space="0"/>
+            <w:right w:val="single" w:color="auto" w:sz="4" w:space="0"/>
+            <w:insideH w:val="single" w:color="auto" w:sz="4" w:space="0"/>
+            <w:insideV w:val="single" w:color="auto" w:sz="4" w:space="0"/>
+          </w:tblBorders>
           <w:tblCellMar>
             <w:top w:w="0" w:type="dxa"/>
             <w:left w:w="108" w:type="dxa"/>
@@ -20374,6 +20401,12 @@
             <w:insideH w:val="single" w:color="auto" w:sz="4" w:space="0"/>
             <w:insideV w:val="single" w:color="auto" w:sz="4" w:space="0"/>
           </w:tblBorders>
+          <w:tblCellMar>
+            <w:top w:w="0" w:type="dxa"/>
+            <w:left w:w="108" w:type="dxa"/>
+            <w:bottom w:w="0" w:type="dxa"/>
+            <w:right w:w="108" w:type="dxa"/>
+          </w:tblCellMar>
         </w:tblPrEx>
         <w:tc>
           <w:tcPr>
@@ -20502,6 +20535,12 @@
             <w:insideH w:val="single" w:color="auto" w:sz="4" w:space="0"/>
             <w:insideV w:val="single" w:color="auto" w:sz="4" w:space="0"/>
           </w:tblBorders>
+          <w:tblCellMar>
+            <w:top w:w="0" w:type="dxa"/>
+            <w:left w:w="108" w:type="dxa"/>
+            <w:bottom w:w="0" w:type="dxa"/>
+            <w:right w:w="108" w:type="dxa"/>
+          </w:tblCellMar>
         </w:tblPrEx>
         <w:tc>
           <w:tcPr>
@@ -20712,8 +20751,6 @@
         </w:rPr>
         <w:t>WinForm</w:t>
       </w:r>
-      <w:bookmarkStart w:id="62" w:name="_GoBack"/>
-      <w:bookmarkEnd w:id="62"/>
     </w:p>
     <w:p>
       <w:pPr>
@@ -24013,6 +24050,12 @@
             <w:insideH w:val="single" w:color="auto" w:sz="4" w:space="0"/>
             <w:insideV w:val="single" w:color="auto" w:sz="4" w:space="0"/>
           </w:tblBorders>
+          <w:tblCellMar>
+            <w:top w:w="0" w:type="dxa"/>
+            <w:left w:w="108" w:type="dxa"/>
+            <w:bottom w:w="0" w:type="dxa"/>
+            <w:right w:w="108" w:type="dxa"/>
+          </w:tblCellMar>
         </w:tblPrEx>
         <w:tc>
           <w:tcPr>
@@ -26797,6 +26840,14 @@
       </w:tr>
       <w:tr>
         <w:tblPrEx>
+          <w:tblBorders>
+            <w:top w:val="single" w:color="auto" w:sz="4" w:space="0"/>
+            <w:left w:val="single" w:color="auto" w:sz="4" w:space="0"/>
+            <w:bottom w:val="single" w:color="auto" w:sz="4" w:space="0"/>
+            <w:right w:val="single" w:color="auto" w:sz="4" w:space="0"/>
+            <w:insideH w:val="single" w:color="auto" w:sz="4" w:space="0"/>
+            <w:insideV w:val="single" w:color="auto" w:sz="4" w:space="0"/>
+          </w:tblBorders>
           <w:tblCellMar>
             <w:top w:w="0" w:type="dxa"/>
             <w:left w:w="108" w:type="dxa"/>
@@ -28937,14 +28988,6 @@
       </w:tblGrid>
       <w:tr>
         <w:tblPrEx>
-          <w:tblBorders>
-            <w:top w:val="single" w:color="auto" w:sz="4" w:space="0"/>
-            <w:left w:val="single" w:color="auto" w:sz="4" w:space="0"/>
-            <w:bottom w:val="single" w:color="auto" w:sz="4" w:space="0"/>
-            <w:right w:val="single" w:color="auto" w:sz="4" w:space="0"/>
-            <w:insideH w:val="single" w:color="auto" w:sz="4" w:space="0"/>
-            <w:insideV w:val="single" w:color="auto" w:sz="4" w:space="0"/>
-          </w:tblBorders>
           <w:tblCellMar>
             <w:top w:w="0" w:type="dxa"/>
             <w:left w:w="108" w:type="dxa"/>
@@ -30151,6 +30194,12 @@
             <w:insideH w:val="single" w:color="auto" w:sz="4" w:space="0"/>
             <w:insideV w:val="single" w:color="auto" w:sz="4" w:space="0"/>
           </w:tblBorders>
+          <w:tblCellMar>
+            <w:top w:w="0" w:type="dxa"/>
+            <w:left w:w="108" w:type="dxa"/>
+            <w:bottom w:w="0" w:type="dxa"/>
+            <w:right w:w="108" w:type="dxa"/>
+          </w:tblCellMar>
         </w:tblPrEx>
         <w:tc>
           <w:tcPr>
@@ -31791,6 +31840,12 @@
             <w:insideH w:val="single" w:color="auto" w:sz="4" w:space="0"/>
             <w:insideV w:val="single" w:color="auto" w:sz="4" w:space="0"/>
           </w:tblBorders>
+          <w:tblCellMar>
+            <w:top w:w="0" w:type="dxa"/>
+            <w:left w:w="108" w:type="dxa"/>
+            <w:bottom w:w="0" w:type="dxa"/>
+            <w:right w:w="108" w:type="dxa"/>
+          </w:tblCellMar>
         </w:tblPrEx>
         <w:tc>
           <w:tcPr>
@@ -38978,6 +39033,12 @@
             <w:insideH w:val="single" w:color="auto" w:sz="4" w:space="0"/>
             <w:insideV w:val="single" w:color="auto" w:sz="4" w:space="0"/>
           </w:tblBorders>
+          <w:tblCellMar>
+            <w:top w:w="0" w:type="dxa"/>
+            <w:left w:w="108" w:type="dxa"/>
+            <w:bottom w:w="0" w:type="dxa"/>
+            <w:right w:w="108" w:type="dxa"/>
+          </w:tblCellMar>
         </w:tblPrEx>
         <w:tc>
           <w:tcPr>
@@ -42685,6 +42746,12 @@
             <w:insideH w:val="single" w:color="auto" w:sz="4" w:space="0"/>
             <w:insideV w:val="single" w:color="auto" w:sz="4" w:space="0"/>
           </w:tblBorders>
+          <w:tblCellMar>
+            <w:top w:w="0" w:type="dxa"/>
+            <w:left w:w="108" w:type="dxa"/>
+            <w:bottom w:w="0" w:type="dxa"/>
+            <w:right w:w="108" w:type="dxa"/>
+          </w:tblCellMar>
         </w:tblPrEx>
         <w:tc>
           <w:tcPr>
@@ -44616,6 +44683,12 @@
             <w:insideH w:val="single" w:color="auto" w:sz="4" w:space="0"/>
             <w:insideV w:val="single" w:color="auto" w:sz="4" w:space="0"/>
           </w:tblBorders>
+          <w:tblCellMar>
+            <w:top w:w="0" w:type="dxa"/>
+            <w:left w:w="108" w:type="dxa"/>
+            <w:bottom w:w="0" w:type="dxa"/>
+            <w:right w:w="108" w:type="dxa"/>
+          </w:tblCellMar>
         </w:tblPrEx>
         <w:tc>
           <w:tcPr>
@@ -50090,20 +50163,6 @@
     <w:pitch w:val="default"/>
     <w:sig w:usb0="00000000" w:usb1="00000000" w:usb2="00000000" w:usb3="00000000" w:csb0="00000000" w:csb1="00000000"/>
   </w:font>
-  <w:font w:name="Microsoft YaHei">
-    <w:panose1 w:val="020B0503020204020204"/>
-    <w:charset w:val="86"/>
-    <w:family w:val="auto"/>
-    <w:pitch w:val="default"/>
-    <w:sig w:usb0="80000287" w:usb1="2ACF3C50" w:usb2="00000016" w:usb3="00000000" w:csb0="0004001F" w:csb1="00000000"/>
-  </w:font>
-  <w:font w:name="Segoe Print">
-    <w:panose1 w:val="02000600000000000000"/>
-    <w:charset w:val="00"/>
-    <w:family w:val="auto"/>
-    <w:pitch w:val="default"/>
-    <w:sig w:usb0="0000028F" w:usb1="00000000" w:usb2="00000000" w:usb3="00000000" w:csb0="2000009F" w:csb1="47010000"/>
-  </w:font>
 </w:fonts>
 </file>
 

</xml_diff>